<commit_message>
Level 2, Level 2 dialogue, and new needs for the level editor.
</commit_message>
<xml_diff>
--- a/Story/ProjectChoiceDialogue.docx
+++ b/Story/ProjectChoiceDialogue.docx
@@ -127,6 +127,159 @@
     <w:p>
       <w:r>
         <w:t>Prisoner Two: Thanks for the streetsweepers, man. Head on through the vent; let Marco know what’s going on, will ya?</w:t>
+      </w:r>
+    </w:p>
+    <w:p/>
+    <w:p>
+      <w:r>
+        <w:t>Level 2, Encounter 1A(Coming from the vent after helping the prisoners)</w:t>
+      </w:r>
+    </w:p>
+    <w:p/>
+    <w:p>
+      <w:r>
+        <w:t>Prisoner One: Hey, who are you!? Where’s Tony?</w:t>
+      </w:r>
+    </w:p>
+    <w:p>
+      <w:r>
+        <w:t>Prisoner Two: Hold on, it’s the Snake. Snake, Tony send ya? Yeah, I’m Marco. You got them shotguns? Sweet.</w:t>
+      </w:r>
+    </w:p>
+    <w:p>
+      <w:r>
+        <w:t>Prisoner One: Hey, man, can you give us a hand? A couple of our boys are stuck on the other side of a smokey sandwich, between Blocks A and B.</w:t>
+      </w:r>
+      <w:r>
+        <w:t xml:space="preserve"> We’re going to bail them out. If you’re with us, follow us there.</w:t>
+      </w:r>
+    </w:p>
+    <w:p/>
+    <w:p>
+      <w:r>
+        <w:t>Level 2, Encounter 1B(From the door)</w:t>
+      </w:r>
+    </w:p>
+    <w:p>
+      <w:r>
+        <w:t>Prisoner One: Freeze! You ain’t getting past here, smokey!</w:t>
+      </w:r>
+    </w:p>
+    <w:p>
+      <w:r>
+        <w:t>Prisoner Two: Hey, it’s the Snake. He’s cool, man. Musta blown away those screws on the other side of that gate, huh?</w:t>
+      </w:r>
+    </w:p>
+    <w:p>
+      <w:r>
+        <w:t>Prisoner One: If he’s so cool, then let him cap those guys holding us down.</w:t>
+      </w:r>
+    </w:p>
+    <w:p>
+      <w:r>
+        <w:t>Prisoner Two: Hey, that’s a good idea. Snake, can you smoke those guys at the corner of A&amp;B? Thanks, man.</w:t>
+      </w:r>
+    </w:p>
+    <w:p>
+      <w:r>
+        <w:t>Level 1, Encounter 1C(From the vent, having killed the prisoners)</w:t>
+      </w:r>
+    </w:p>
+    <w:p>
+      <w:r>
+        <w:t>Prisoner One: Hey, who are you!? Where’s Tony?</w:t>
+      </w:r>
+    </w:p>
+    <w:p>
+      <w:r>
+        <w:t>Prisoner Two: Hold on, it’s the Snake. Snake, Tony send ya? Yeah, Tony’s like that. Glad to see ya.</w:t>
+      </w:r>
+    </w:p>
+    <w:p>
+      <w:r>
+        <w:t>Prisoner One: Hey, man, can you give us a hand? A couple of our boys are stuck on the other side of a smokey sandwich, between Blocks A and B.</w:t>
+      </w:r>
+      <w:r>
+        <w:t xml:space="preserve"> We’re going to bail them out. If you’re with us, follow us there.</w:t>
+      </w:r>
+    </w:p>
+    <w:p>
+      <w:r>
+        <w:lastRenderedPageBreak/>
+        <w:br/>
+        <w:t>Level 2</w:t>
+      </w:r>
+      <w:r>
+        <w:t>, Encounter 2:</w:t>
+      </w:r>
+    </w:p>
+    <w:p>
+      <w:r>
+        <w:t>Guard One: Hold your fire, boys. Snake’s on our side.  Ain’t that right, Snake?</w:t>
+      </w:r>
+    </w:p>
+    <w:p>
+      <w:r>
+        <w:t>Guard Two: Hey, we could use the help. We’</w:t>
+      </w:r>
+      <w:r>
+        <w:t>ve got a bunch of escapees pinned down around the corner. We were just about to charge ‘em. You in? Great. You lead the charge.</w:t>
+      </w:r>
+    </w:p>
+    <w:p>
+      <w:r>
+        <w:t>Level 2, Encounter 3</w:t>
+      </w:r>
+      <w:r>
+        <w:t>A (Helped the prisoners)</w:t>
+      </w:r>
+      <w:r>
+        <w:t>:</w:t>
+      </w:r>
+    </w:p>
+    <w:p>
+      <w:r>
+        <w:t>Prisoner One: Thanks for the help, man. Now if we could just get through this gate…..</w:t>
+      </w:r>
+    </w:p>
+    <w:p>
+      <w:r>
+        <w:t>*Smashing sound from stairwell on right, Prisoner Three runs up*</w:t>
+      </w:r>
+    </w:p>
+    <w:p>
+      <w:r>
+        <w:t>Prisoner Three: They’re being slaughtered! The screws got freaking assault rifles! We need all the help we can get!</w:t>
+      </w:r>
+    </w:p>
+    <w:p>
+      <w:r>
+        <w:t>Prisoner Two: That’s our cue. Move it, Snake!</w:t>
+      </w:r>
+    </w:p>
+    <w:p>
+      <w:r>
+        <w:t>Level 2, Encounter 3B (Helped the guards)</w:t>
+      </w:r>
+    </w:p>
+    <w:p>
+      <w:r>
+        <w:t>Guard One: Damn, Snake. That was brutal. Glad you’re on our side, huh?</w:t>
+      </w:r>
+    </w:p>
+    <w:p>
+      <w:r>
+        <w:t>Guard Two: Get a move on, they need ya in the kitchens. *Opens Gate*</w:t>
+      </w:r>
+    </w:p>
+    <w:p>
+      <w:r>
+        <w:t>Level 2, Encounter 3C(Killed them all)</w:t>
+      </w:r>
+    </w:p>
+    <w:p>
+      <w:r>
+        <w:t>*As Snake walks up to gate, it slides open. Snake walks through*</w:t>
       </w:r>
     </w:p>
     <w:sectPr>

</xml_diff>

<commit_message>
Level 3B done, and dialogue for both levels and the beginning of 4 done.
</commit_message>
<xml_diff>
--- a/Story/ProjectChoiceDialogue.docx
+++ b/Story/ProjectChoiceDialogue.docx
@@ -192,12 +192,24 @@
     </w:p>
     <w:p>
       <w:r>
-        <w:t>Prisoner Two: Hold on, it’s the Snake. Snake, Tony send ya? Yeah, Tony’s like that. Glad to see ya.</w:t>
-      </w:r>
-    </w:p>
-    <w:p>
-      <w:r>
-        <w:t>Prisoner One: Hey, man, can you give us a hand? A couple of our boys are stuck on the other side of a smokey sandwich, between Blocks A and B.</w:t>
+        <w:t xml:space="preserve">Prisoner Two: Hold on, it’s the Snake. Snake, </w:t>
+      </w:r>
+      <w:r>
+        <w:t>g</w:t>
+      </w:r>
+      <w:r>
+        <w:t>lad to see ya.</w:t>
+      </w:r>
+    </w:p>
+    <w:p>
+      <w:r>
+        <w:t xml:space="preserve">Prisoner One: </w:t>
+      </w:r>
+      <w:r>
+        <w:t xml:space="preserve">Damn, the Snake? </w:t>
+      </w:r>
+      <w:r>
+        <w:t>Hey, man, can you give us a hand? A couple of our boys are stuck on the other side of a smokey sandwich, between Blocks A and B.</w:t>
       </w:r>
       <w:r>
         <w:t xml:space="preserve"> We’re going to bail them out. If you’re with us, follow us there.</w:t>
@@ -269,7 +281,13 @@
     </w:p>
     <w:p>
       <w:r>
-        <w:t>Guard Two: Get a move on, they need ya in the kitchens. *Opens Gate*</w:t>
+        <w:t xml:space="preserve">Guard Two: Get a move </w:t>
+      </w:r>
+      <w:r>
+        <w:t>on, they need ya in the chow hall</w:t>
+      </w:r>
+      <w:r>
+        <w:t>. *Opens Gate*</w:t>
       </w:r>
     </w:p>
     <w:p>
@@ -280,6 +298,232 @@
     <w:p>
       <w:r>
         <w:t>*As Snake walks up to gate, it slides open. Snake walks through*</w:t>
+      </w:r>
+    </w:p>
+    <w:p>
+      <w:r>
+        <w:t>Level 3A, Encounter 1(Helped Guards/Prisoners):</w:t>
+      </w:r>
+    </w:p>
+    <w:p>
+      <w:r>
+        <w:t xml:space="preserve">Prisoner One: </w:t>
+      </w:r>
+      <w:r>
+        <w:t>Hell yeah, reinforcements! Listen up, we got screws armed to the teeth, and…..hey, what’s he doing here?</w:t>
+      </w:r>
+    </w:p>
+    <w:p>
+      <w:r>
+        <w:t>Prisoner Two(Accompinying Snake) What, the Snake? He’s the guy who got us here?</w:t>
+      </w:r>
+    </w:p>
+    <w:p>
+      <w:r>
+        <w:t>Prisoner One: Bull. He smoked my buddy Tony back at Block A.</w:t>
+      </w:r>
+    </w:p>
+    <w:p>
+      <w:r>
+        <w:t>Prisoner Two: Well, he musta had a good reason, then.</w:t>
+      </w:r>
+    </w:p>
+    <w:p>
+      <w:r>
+        <w:t>Prisoner One: Well, I got a good reason to let him hit the screws, then.  Have fun, Snake. Me and your buddies will hold up here. You guys got a problem with that? (Shucks shotgun)</w:t>
+      </w:r>
+    </w:p>
+    <w:p>
+      <w:r>
+        <w:t>Level 3A, Encounter 1(Helped Prisoners)</w:t>
+      </w:r>
+    </w:p>
+    <w:p>
+      <w:r>
+        <w:t>Prisoner One:</w:t>
+      </w:r>
+      <w:r>
+        <w:t xml:space="preserve"> </w:t>
+      </w:r>
+      <w:r>
+        <w:t>Yeah, reinforcements! Listen up, we got screws armed to the teeth, keeping us away from the warden’s digs. Best we’ve got is this body armour.</w:t>
+      </w:r>
+    </w:p>
+    <w:p>
+      <w:r>
+        <w:t>Prisoner Two(Accompinying Snake): Better let the Snake have it; he’s been the man today.</w:t>
+      </w:r>
+    </w:p>
+    <w:p>
+      <w:r>
+        <w:lastRenderedPageBreak/>
+        <w:t>Prisoner One: Sure thing. Let’s give ‘em hell, Snake.</w:t>
+      </w:r>
+    </w:p>
+    <w:p>
+      <w:r>
+        <w:t>Level 3A</w:t>
+      </w:r>
+      <w:r>
+        <w:t>, Encounter 2(With guards, only if you helped the Guards in the first level)</w:t>
+      </w:r>
+    </w:p>
+    <w:p>
+      <w:r>
+        <w:t>Guard One: Hold it right there, Snake. The boys outside are pretty pissed at you, you know.</w:t>
+      </w:r>
+    </w:p>
+    <w:p>
+      <w:r>
+        <w:t>Guard Two: Seems you’re having trouble remembering what guard uniforms look like.</w:t>
+      </w:r>
+    </w:p>
+    <w:p>
+      <w:r>
+        <w:t>Guard One: We’ll make it simple. The guys that just let you through back there? They’re not guards. So you kill them. Got it? Good.</w:t>
+      </w:r>
+    </w:p>
+    <w:p>
+      <w:r>
+        <w:t>(If the player tries to pass the guards without killing the prisoners at the start of the level, they open fire)</w:t>
+      </w:r>
+    </w:p>
+    <w:p>
+      <w:r>
+        <w:t>Level 3A</w:t>
+      </w:r>
+      <w:r>
+        <w:t>, End Level(Helped Prisoners)</w:t>
+      </w:r>
+    </w:p>
+    <w:p>
+      <w:r>
+        <w:t>(No cutscene)</w:t>
+      </w:r>
+    </w:p>
+    <w:p>
+      <w:r>
+        <w:t>Level 3A, End Level(Helped Guards)</w:t>
+      </w:r>
+    </w:p>
+    <w:p>
+      <w:r>
+        <w:t>Guard One: Guess you’re on our side after all.</w:t>
+      </w:r>
+    </w:p>
+    <w:p>
+      <w:r>
+        <w:t>Guard Two: Yeah. Come on, we’ve got to get the Warden out of here.</w:t>
+      </w:r>
+    </w:p>
+    <w:p>
+      <w:r>
+        <w:t>Level 3B, Encounter 1(Helped Prisoners/Guards OR Killed them all):</w:t>
+      </w:r>
+    </w:p>
+    <w:p>
+      <w:r>
+        <w:t>Guard One: It’s the Snake!</w:t>
+      </w:r>
+    </w:p>
+    <w:p>
+      <w:r>
+        <w:t>Guard Two: Yeah, just in time. You capped my buddy, Snake.</w:t>
+      </w:r>
+    </w:p>
+    <w:p>
+      <w:r>
+        <w:t>Guard One: We don’t have time for this crap, man. We’ve gotta break through; they’re gonna charge any minute.</w:t>
+      </w:r>
+    </w:p>
+    <w:p>
+      <w:r>
+        <w:t>Guard Two: We’re not charging. Snake is. Ain’t that right, Snake? (Shucks shotgun)</w:t>
+      </w:r>
+    </w:p>
+    <w:p>
+      <w:r>
+        <w:t>Level 3B, Encounter 1(Helped Guards):</w:t>
+      </w:r>
+    </w:p>
+    <w:p>
+      <w:r>
+        <w:t>Guard One: It’s the Snake!</w:t>
+      </w:r>
+    </w:p>
+    <w:p>
+      <w:r>
+        <w:t>Guard Two: Yeah, just in time. We need your help to get through the escapees in the next room.</w:t>
+      </w:r>
+    </w:p>
+    <w:p>
+      <w:r>
+        <w:t>Guard One: We managed to get an assault rifle up here; it’s yours, man. Let’s give ‘em hell.</w:t>
+      </w:r>
+    </w:p>
+    <w:p>
+      <w:r>
+        <w:t>Level 3B, Encounter 2(Only if you didn’t help the guards at least once)</w:t>
+      </w:r>
+    </w:p>
+    <w:p>
+      <w:r>
+        <w:t>Prisoner One: Snake man! What the hell is up with you? Who’s side are you on?</w:t>
+      </w:r>
+    </w:p>
+    <w:p>
+      <w:r>
+        <w:t>Prisoner Two: Yeah! Word is you’re backing the smokeys.</w:t>
+      </w:r>
+    </w:p>
+    <w:p>
+      <w:r>
+        <w:t>Prisoner One: I don’t believe it, man. Just go and cap those guys in the john behind you, and we’re square. K?</w:t>
+      </w:r>
+    </w:p>
+    <w:p>
+      <w:r>
+        <w:lastRenderedPageBreak/>
+        <w:t>Level 3B, end(Helped Prisoners)</w:t>
+      </w:r>
+    </w:p>
+    <w:p>
+      <w:r>
+        <w:t xml:space="preserve">Prisoner One: We’ve got the Warden and his thugs holed up in his office. Why don’t you go and present our grievances, Snake? </w:t>
+      </w:r>
+    </w:p>
+    <w:p>
+      <w:r>
+        <w:t>Level 4(Entered from 3A, never helped guards)</w:t>
+      </w:r>
+    </w:p>
+    <w:p>
+      <w:r>
+        <w:t xml:space="preserve">Prisoner One: We’re almost to the Warden’s Office. Word is he didn’t make it out. </w:t>
+      </w:r>
+    </w:p>
+    <w:p>
+      <w:r>
+        <w:t>Prisoner Two: Good. I’ve got a complaint I’d like to present.</w:t>
+      </w:r>
+    </w:p>
+    <w:p>
+      <w:r>
+        <w:t>Level 4(Entered from 3B, never helped prisoners):</w:t>
+      </w:r>
+    </w:p>
+    <w:p>
+      <w:r>
+        <w:t>Guard One: They’ve got the warden pinned down in his office. We’ve holed up good, but we can’t hold out forever!</w:t>
+      </w:r>
+    </w:p>
+    <w:p/>
+    <w:p/>
+    <w:p/>
+    <w:p/>
+    <w:p>
+      <w:r>
+        <w:t xml:space="preserve">  </w:t>
       </w:r>
     </w:p>
     <w:sectPr>

</xml_diff>

<commit_message>
All 5 levels done! Well, for a given value of done. Basic level design is done, except for enemies.
</commit_message>
<xml_diff>
--- a/Story/ProjectChoiceDialogue.docx
+++ b/Story/ProjectChoiceDialogue.docx
@@ -468,7 +468,19 @@
     </w:p>
     <w:p>
       <w:r>
-        <w:t>Prisoner One: Snake man! What the hell is up with you? Who’s side are you on?</w:t>
+        <w:t>Prisoner One: Snake man! Wh</w:t>
+      </w:r>
+      <w:r>
+        <w:t>at the hell is up with you? Who</w:t>
+      </w:r>
+      <w:r>
+        <w:t>s</w:t>
+      </w:r>
+      <w:r>
+        <w:t>e</w:t>
+      </w:r>
+      <w:r>
+        <w:t xml:space="preserve"> side are you on?</w:t>
       </w:r>
     </w:p>
     <w:p>
@@ -509,6 +521,21 @@
     </w:p>
     <w:p>
       <w:r>
+        <w:t>Level4(Entered from 3A, helped guards once)</w:t>
+      </w:r>
+    </w:p>
+    <w:p>
+      <w:r>
+        <w:t>Prisoner One: Word is the Warden is holed up in his office.</w:t>
+      </w:r>
+    </w:p>
+    <w:p>
+      <w:r>
+        <w:t>Prisoner Two: Hey Snake, why don’t you go and present our grievences</w:t>
+      </w:r>
+    </w:p>
+    <w:p>
+      <w:r>
         <w:t>Level 4(Entered from 3B, never helped prisoners):</w:t>
       </w:r>
     </w:p>
@@ -517,6 +544,136 @@
         <w:t>Guard One: They’ve got the warden pinned down in his office. We’ve holed up good, but we can’t hold out forever!</w:t>
       </w:r>
     </w:p>
+    <w:p>
+      <w:r>
+        <w:t>Level 4(Entered from 3B, helped prisoners once):</w:t>
+      </w:r>
+    </w:p>
+    <w:p>
+      <w:r>
+        <w:t>Guard One: Get moving, Snake!</w:t>
+      </w:r>
+    </w:p>
+    <w:p>
+      <w:r>
+        <w:t>Level 4 End(Entered from 3A, helped guards</w:t>
+      </w:r>
+      <w:r>
+        <w:t>, ally ending</w:t>
+      </w:r>
+      <w:r>
+        <w:t>):</w:t>
+      </w:r>
+    </w:p>
+    <w:p>
+      <w:r>
+        <w:t>Warden: What freaking side are you on, Snake? What possessed my father to….*cough* Anyway, we better get moving. We need to put down this riot!</w:t>
+      </w:r>
+    </w:p>
+    <w:p>
+      <w:r>
+        <w:t>Level 4End(Entered from 3A, helped prisoners</w:t>
+      </w:r>
+      <w:r>
+        <w:t>, hostage ending</w:t>
+      </w:r>
+      <w:r>
+        <w:t>):</w:t>
+      </w:r>
+    </w:p>
+    <w:p>
+      <w:r>
+        <w:t>Warden: Hi…..Snake. How are you…*cough*….doing? Don’t…….DON’T HURT ME!</w:t>
+      </w:r>
+    </w:p>
+    <w:p>
+      <w:r>
+        <w:t>Level 4End(Entered from 3B, helped prisoners</w:t>
+      </w:r>
+      <w:r>
+        <w:t>, hostage ending</w:t>
+      </w:r>
+      <w:r>
+        <w:t>):</w:t>
+      </w:r>
+    </w:p>
+    <w:p>
+      <w:r>
+        <w:t xml:space="preserve">Warden: Snake, what the hell are you up to? I thought you were here to help, </w:t>
+      </w:r>
+      <w:r>
+        <w:t>but you killed all my guards!</w:t>
+      </w:r>
+    </w:p>
+    <w:p>
+      <w:r>
+        <w:t>Level 4 End(Entered from 3B, helped guards, ally ending):</w:t>
+      </w:r>
+    </w:p>
+    <w:p>
+      <w:r>
+        <w:t>Warden: Finally, Snake! We’ve almost put down this rebellion! We just need to get the leader. And hey, I doubt you’ll mind dealing with your old buddy Mongoose.</w:t>
+      </w:r>
+    </w:p>
+    <w:p>
+      <w:r>
+        <w:t>Level 5(Warden is Ally):</w:t>
+      </w:r>
+    </w:p>
+    <w:p>
+      <w:r>
+        <w:t>Warden: It’s the final hurdle, Snake! Just a few more prisoners to….put down.</w:t>
+      </w:r>
+    </w:p>
+    <w:p>
+      <w:r>
+        <w:lastRenderedPageBreak/>
+        <w:t>Level 5(Warden is Hostage):</w:t>
+      </w:r>
+    </w:p>
+    <w:p>
+      <w:r>
+        <w:t>Warden: Come on Snake. Let’s be reasonable about this. What do you think you can do? You’re just one man!</w:t>
+      </w:r>
+    </w:p>
+    <w:p>
+      <w:r>
+        <w:t>Level 5 Final Encounter(Warden is Ally):</w:t>
+      </w:r>
+    </w:p>
+    <w:p>
+      <w:r>
+        <w:t>Mongoose: So…..Snake. Long time, no see. I see you’ve given in to the Premier’s offer. Do you really think he’ll let you go? After what you’ve done? Or what they think you did, anyway? Heh. Why do you do it, Snake? Who are you really helping?</w:t>
+      </w:r>
+    </w:p>
+    <w:p>
+      <w:r>
+        <w:t>Snake: Myself.</w:t>
+      </w:r>
+    </w:p>
+    <w:p>
+      <w:r>
+        <w:t>Level 5 Final Encounter(Warden is hostage):</w:t>
+      </w:r>
+    </w:p>
+    <w:p>
+      <w:r>
+        <w:t>Mongoose: Damn, Snake! Never thought you’d be helping me, after what I did to you. Oh, you didn’t know? Yeah, I got this revolt started. And it’s about to pay off; with the Warden as my prisoner, we can both get out of here.</w:t>
+      </w:r>
+      <w:r>
+        <w:t xml:space="preserve"> Aren’t you glad you didn’t kill me when you had the chance?</w:t>
+      </w:r>
+    </w:p>
+    <w:p>
+      <w:r>
+        <w:t>Snake: Nope.</w:t>
+      </w:r>
+      <w:r>
+        <w:t xml:space="preserve">  </w:t>
+      </w:r>
+    </w:p>
+    <w:p/>
+    <w:p/>
     <w:p/>
     <w:p/>
     <w:p/>

</xml_diff>